<commit_message>
Add functional programming 2 handout
</commit_message>
<xml_diff>
--- a/Programming 4/Week 12/S1. Functional Programming with Python I Practical.docx
+++ b/Programming 4/Week 12/S1. Functional Programming with Python I Practical.docx
@@ -28,9 +28,12 @@
       <w:r>
         <w:rPr>
           <w:rFonts w:ascii="Calibri" w:hAnsi="Calibri" w:cs="Calibri"/>
+          <w:lang w:val="en-NZ"/>
         </w:rPr>
         <w:t xml:space="preserve"> </w:t>
       </w:r>
+      <w:bookmarkStart w:id="0" w:name="_GoBack"/>
+      <w:bookmarkEnd w:id="0"/>
       <w:r>
         <w:rPr>
           <w:rFonts w:ascii="Calibri" w:hAnsi="Calibri" w:cs="Calibri"/>
@@ -74,15 +77,7 @@
         <w:rPr>
           <w:lang w:val="en-NZ" w:eastAsia="x-none" w:bidi="ar-SA"/>
         </w:rPr>
-        <w:t>ions, and encour</w:t>
-      </w:r>
-      <w:bookmarkStart w:id="0" w:name="_GoBack"/>
-      <w:bookmarkEnd w:id="0"/>
-      <w:r>
-        <w:rPr>
-          <w:lang w:val="en-NZ" w:eastAsia="x-none" w:bidi="ar-SA"/>
-        </w:rPr>
-        <w:t>age you to "think</w:t>
+        <w:t>ions, and encourage you to "think</w:t>
       </w:r>
       <w:r>
         <w:rPr>
@@ -202,6 +197,7 @@
           <w:lang w:val="en-NZ" w:eastAsia="en-NZ" w:bidi="ar-SA"/>
         </w:rPr>
       </w:pPr>
+      <w:proofErr w:type="spellStart"/>
       <w:r>
         <w:rPr>
           <w:rFonts w:ascii="Courier New" w:hAnsi="Courier New" w:cs="Courier New"/>
@@ -210,7 +206,18 @@
           <w:szCs w:val="18"/>
           <w:lang w:val="en-NZ" w:eastAsia="en-NZ" w:bidi="ar-SA"/>
         </w:rPr>
-        <w:t>examScores = [</w:t>
+        <w:t>examScores</w:t>
+      </w:r>
+      <w:proofErr w:type="spellEnd"/>
+      <w:r>
+        <w:rPr>
+          <w:rFonts w:ascii="Courier New" w:hAnsi="Courier New" w:cs="Courier New"/>
+          <w:color w:val="000000"/>
+          <w:sz w:val="18"/>
+          <w:szCs w:val="18"/>
+          <w:lang w:val="en-NZ" w:eastAsia="en-NZ" w:bidi="ar-SA"/>
+        </w:rPr>
+        <w:t xml:space="preserve"> = [</w:t>
       </w:r>
       <w:r>
         <w:rPr>
@@ -341,7 +348,28 @@
           <w:lang w:val="en-NZ" w:eastAsia="en-NZ" w:bidi="ar-SA"/>
         </w:rPr>
         <w:br/>
-        <w:t xml:space="preserve">didNotPass = </w:t>
+      </w:r>
+      <w:proofErr w:type="spellStart"/>
+      <w:r>
+        <w:rPr>
+          <w:rFonts w:ascii="Courier New" w:hAnsi="Courier New" w:cs="Courier New"/>
+          <w:color w:val="000000"/>
+          <w:sz w:val="18"/>
+          <w:szCs w:val="18"/>
+          <w:lang w:val="en-NZ" w:eastAsia="en-NZ" w:bidi="ar-SA"/>
+        </w:rPr>
+        <w:t>didNotPass</w:t>
+      </w:r>
+      <w:proofErr w:type="spellEnd"/>
+      <w:r>
+        <w:rPr>
+          <w:rFonts w:ascii="Courier New" w:hAnsi="Courier New" w:cs="Courier New"/>
+          <w:color w:val="000000"/>
+          <w:sz w:val="18"/>
+          <w:szCs w:val="18"/>
+          <w:lang w:val="en-NZ" w:eastAsia="en-NZ" w:bidi="ar-SA"/>
+        </w:rPr>
+        <w:t xml:space="preserve"> = </w:t>
       </w:r>
       <w:r>
         <w:rPr>
@@ -424,7 +452,29 @@
           <w:szCs w:val="18"/>
           <w:lang w:val="en-NZ" w:eastAsia="en-NZ" w:bidi="ar-SA"/>
         </w:rPr>
-        <w:t>(didNotPass))</w:t>
+        <w:t>(</w:t>
+      </w:r>
+      <w:proofErr w:type="spellStart"/>
+      <w:r>
+        <w:rPr>
+          <w:rFonts w:ascii="Courier New" w:hAnsi="Courier New" w:cs="Courier New"/>
+          <w:color w:val="000000"/>
+          <w:sz w:val="18"/>
+          <w:szCs w:val="18"/>
+          <w:lang w:val="en-NZ" w:eastAsia="en-NZ" w:bidi="ar-SA"/>
+        </w:rPr>
+        <w:t>didNotPass</w:t>
+      </w:r>
+      <w:proofErr w:type="spellEnd"/>
+      <w:r>
+        <w:rPr>
+          <w:rFonts w:ascii="Courier New" w:hAnsi="Courier New" w:cs="Courier New"/>
+          <w:color w:val="000000"/>
+          <w:sz w:val="18"/>
+          <w:szCs w:val="18"/>
+          <w:lang w:val="en-NZ" w:eastAsia="en-NZ" w:bidi="ar-SA"/>
+        </w:rPr>
+        <w:t>))</w:t>
       </w:r>
     </w:p>
     <w:p>
@@ -542,13 +592,23 @@
         </w:rPr>
         <w:t xml:space="preserve">from </w:t>
       </w:r>
-      <w:r>
-        <w:rPr>
-          <w:color w:val="000000"/>
-          <w:sz w:val="18"/>
-          <w:szCs w:val="18"/>
-        </w:rPr>
-        <w:t xml:space="preserve">functools </w:t>
+      <w:proofErr w:type="spellStart"/>
+      <w:r>
+        <w:rPr>
+          <w:color w:val="000000"/>
+          <w:sz w:val="18"/>
+          <w:szCs w:val="18"/>
+        </w:rPr>
+        <w:t>functools</w:t>
+      </w:r>
+      <w:proofErr w:type="spellEnd"/>
+      <w:r>
+        <w:rPr>
+          <w:color w:val="000000"/>
+          <w:sz w:val="18"/>
+          <w:szCs w:val="18"/>
+        </w:rPr>
+        <w:t xml:space="preserve"> </w:t>
       </w:r>
       <w:r>
         <w:rPr>
@@ -659,8 +719,9 @@
           <w:sz w:val="18"/>
           <w:szCs w:val="18"/>
         </w:rPr>
-        <w:t>"ef</w:t>
-      </w:r>
+        <w:t>"</w:t>
+      </w:r>
+      <w:proofErr w:type="spellStart"/>
       <w:r>
         <w:rPr>
           <w:b/>
@@ -669,16 +730,9 @@
           <w:sz w:val="18"/>
           <w:szCs w:val="18"/>
         </w:rPr>
-        <w:t>"</w:t>
-      </w:r>
-      <w:r>
-        <w:rPr>
-          <w:color w:val="000000"/>
-          <w:sz w:val="18"/>
-          <w:szCs w:val="18"/>
-        </w:rPr>
-        <w:t xml:space="preserve">, </w:t>
-      </w:r>
+        <w:t>ef</w:t>
+      </w:r>
+      <w:proofErr w:type="spellEnd"/>
       <w:r>
         <w:rPr>
           <w:b/>
@@ -687,8 +741,38 @@
           <w:sz w:val="18"/>
           <w:szCs w:val="18"/>
         </w:rPr>
-        <w:t>"gh</w:t>
-      </w:r>
+        <w:t>"</w:t>
+      </w:r>
+      <w:r>
+        <w:rPr>
+          <w:color w:val="000000"/>
+          <w:sz w:val="18"/>
+          <w:szCs w:val="18"/>
+        </w:rPr>
+        <w:t xml:space="preserve">, </w:t>
+      </w:r>
+      <w:r>
+        <w:rPr>
+          <w:b/>
+          <w:bCs/>
+          <w:color w:val="008080"/>
+          <w:sz w:val="18"/>
+          <w:szCs w:val="18"/>
+        </w:rPr>
+        <w:t>"</w:t>
+      </w:r>
+      <w:proofErr w:type="spellStart"/>
+      <w:r>
+        <w:rPr>
+          <w:b/>
+          <w:bCs/>
+          <w:color w:val="008080"/>
+          <w:sz w:val="18"/>
+          <w:szCs w:val="18"/>
+        </w:rPr>
+        <w:t>gh</w:t>
+      </w:r>
+      <w:proofErr w:type="spellEnd"/>
       <w:r>
         <w:rPr>
           <w:b/>
@@ -818,12 +902,14 @@
         </w:rPr>
         <w:t xml:space="preserve">which would output </w:t>
       </w:r>
+      <w:proofErr w:type="spellStart"/>
       <w:r>
         <w:rPr>
           <w:lang w:val="en-NZ" w:eastAsia="x-none" w:bidi="ar-SA"/>
         </w:rPr>
         <w:t>ghefcdab</w:t>
       </w:r>
+      <w:proofErr w:type="spellEnd"/>
       <w:r>
         <w:rPr>
           <w:lang w:val="en-NZ" w:eastAsia="x-none" w:bidi="ar-SA"/>
@@ -873,11 +959,33 @@
           <w:lang w:val="en-NZ" w:eastAsia="x-none" w:bidi="ar-SA"/>
         </w:rPr>
       </w:pPr>
-      <w:r>
-        <w:rPr>
-          <w:lang w:val="en-NZ" w:eastAsia="x-none" w:bidi="ar-SA"/>
-        </w:rPr>
-        <w:t>starWars = "A long time ago in a galaxy far far away"</w:t>
+      <w:proofErr w:type="spellStart"/>
+      <w:r>
+        <w:rPr>
+          <w:lang w:val="en-NZ" w:eastAsia="x-none" w:bidi="ar-SA"/>
+        </w:rPr>
+        <w:t>starWars</w:t>
+      </w:r>
+      <w:proofErr w:type="spellEnd"/>
+      <w:r>
+        <w:rPr>
+          <w:lang w:val="en-NZ" w:eastAsia="x-none" w:bidi="ar-SA"/>
+        </w:rPr>
+        <w:t xml:space="preserve"> = "A long time ago in a galaxy far </w:t>
+      </w:r>
+      <w:proofErr w:type="spellStart"/>
+      <w:r>
+        <w:rPr>
+          <w:lang w:val="en-NZ" w:eastAsia="x-none" w:bidi="ar-SA"/>
+        </w:rPr>
+        <w:t>far away</w:t>
+      </w:r>
+      <w:proofErr w:type="spellEnd"/>
+      <w:r>
+        <w:rPr>
+          <w:lang w:val="en-NZ" w:eastAsia="x-none" w:bidi="ar-SA"/>
+        </w:rPr>
+        <w:t>"</w:t>
       </w:r>
     </w:p>
     <w:p>
@@ -915,8 +1023,16 @@
         <w:rPr>
           <w:lang w:val="en-NZ" w:eastAsia="x-none" w:bidi="ar-SA"/>
         </w:rPr>
-        <w:t>You can accomplish this all in a single exporession</w:t>
-      </w:r>
+        <w:t xml:space="preserve">You can accomplish this all in a single </w:t>
+      </w:r>
+      <w:proofErr w:type="spellStart"/>
+      <w:r>
+        <w:rPr>
+          <w:lang w:val="en-NZ" w:eastAsia="x-none" w:bidi="ar-SA"/>
+        </w:rPr>
+        <w:t>exporession</w:t>
+      </w:r>
+      <w:proofErr w:type="spellEnd"/>
       <w:r>
         <w:rPr>
           <w:lang w:val="en-NZ" w:eastAsia="x-none" w:bidi="ar-SA"/>
@@ -958,13 +1074,23 @@
           <w:szCs w:val="18"/>
         </w:rPr>
       </w:pPr>
-      <w:r>
-        <w:rPr>
-          <w:color w:val="000000"/>
-          <w:sz w:val="18"/>
-          <w:szCs w:val="18"/>
-        </w:rPr>
-        <w:t xml:space="preserve">starWars = </w:t>
+      <w:proofErr w:type="spellStart"/>
+      <w:r>
+        <w:rPr>
+          <w:color w:val="000000"/>
+          <w:sz w:val="18"/>
+          <w:szCs w:val="18"/>
+        </w:rPr>
+        <w:t>starWars</w:t>
+      </w:r>
+      <w:proofErr w:type="spellEnd"/>
+      <w:r>
+        <w:rPr>
+          <w:color w:val="000000"/>
+          <w:sz w:val="18"/>
+          <w:szCs w:val="18"/>
+        </w:rPr>
+        <w:t xml:space="preserve"> = </w:t>
       </w:r>
       <w:r>
         <w:rPr>
@@ -974,7 +1100,29 @@
           <w:sz w:val="18"/>
           <w:szCs w:val="18"/>
         </w:rPr>
-        <w:t>"A long time ago in a galaxy far far away"</w:t>
+        <w:t xml:space="preserve">"A long time ago in a galaxy far </w:t>
+      </w:r>
+      <w:proofErr w:type="spellStart"/>
+      <w:r>
+        <w:rPr>
+          <w:b/>
+          <w:bCs/>
+          <w:color w:val="000000"/>
+          <w:sz w:val="18"/>
+          <w:szCs w:val="18"/>
+        </w:rPr>
+        <w:t>far away</w:t>
+      </w:r>
+      <w:proofErr w:type="spellEnd"/>
+      <w:r>
+        <w:rPr>
+          <w:b/>
+          <w:bCs/>
+          <w:color w:val="000000"/>
+          <w:sz w:val="18"/>
+          <w:szCs w:val="18"/>
+        </w:rPr>
+        <w:t>"</w:t>
       </w:r>
     </w:p>
     <w:p>
@@ -988,13 +1136,23 @@
           <w:szCs w:val="18"/>
         </w:rPr>
       </w:pPr>
-      <w:r>
-        <w:rPr>
-          <w:color w:val="000000"/>
-          <w:sz w:val="18"/>
-          <w:szCs w:val="18"/>
-        </w:rPr>
-        <w:t xml:space="preserve">longWords = </w:t>
+      <w:proofErr w:type="spellStart"/>
+      <w:r>
+        <w:rPr>
+          <w:color w:val="000000"/>
+          <w:sz w:val="18"/>
+          <w:szCs w:val="18"/>
+        </w:rPr>
+        <w:t>longWords</w:t>
+      </w:r>
+      <w:proofErr w:type="spellEnd"/>
+      <w:r>
+        <w:rPr>
+          <w:color w:val="000000"/>
+          <w:sz w:val="18"/>
+          <w:szCs w:val="18"/>
+        </w:rPr>
+        <w:t xml:space="preserve"> = </w:t>
       </w:r>
       <w:r>
         <w:rPr>
@@ -1052,7 +1210,25 @@
           <w:sz w:val="18"/>
           <w:szCs w:val="18"/>
         </w:rPr>
-        <w:t>(longWords))</w:t>
+        <w:t>(</w:t>
+      </w:r>
+      <w:proofErr w:type="spellStart"/>
+      <w:r>
+        <w:rPr>
+          <w:color w:val="000000"/>
+          <w:sz w:val="18"/>
+          <w:szCs w:val="18"/>
+        </w:rPr>
+        <w:t>longWords</w:t>
+      </w:r>
+      <w:proofErr w:type="spellEnd"/>
+      <w:r>
+        <w:rPr>
+          <w:color w:val="000000"/>
+          <w:sz w:val="18"/>
+          <w:szCs w:val="18"/>
+        </w:rPr>
+        <w:t>))</w:t>
       </w:r>
     </w:p>
     <w:p>
@@ -3512,11 +3688,15 @@
   </w:style>
   <w:style w:type="character" w:default="1" w:styleId="DefaultParagraphFont">
     <w:name w:val="Default Paragraph Font"/>
+    <w:uiPriority w:val="1"/>
     <w:semiHidden/>
+    <w:unhideWhenUsed/>
   </w:style>
   <w:style w:type="table" w:default="1" w:styleId="TableNormal">
     <w:name w:val="Normal Table"/>
+    <w:uiPriority w:val="99"/>
     <w:semiHidden/>
+    <w:unhideWhenUsed/>
     <w:tblPr>
       <w:tblInd w:w="0" w:type="dxa"/>
       <w:tblCellMar>
@@ -3529,7 +3709,9 @@
   </w:style>
   <w:style w:type="numbering" w:default="1" w:styleId="NoList">
     <w:name w:val="No List"/>
+    <w:uiPriority w:val="99"/>
     <w:semiHidden/>
+    <w:unhideWhenUsed/>
   </w:style>
   <w:style w:type="paragraph" w:styleId="FootnoteText">
     <w:name w:val="footnote text"/>
@@ -4306,7 +4488,7 @@
 </file>
 
 <file path=customXml/itemProps1.xml><?xml version="1.0" encoding="utf-8"?>
-<ds:datastoreItem xmlns:ds="http://schemas.openxmlformats.org/officeDocument/2006/customXml" ds:itemID="{27ECCE20-AA5E-5E47-AE73-F7D6FD13AA9D}">
+<ds:datastoreItem xmlns:ds="http://schemas.openxmlformats.org/officeDocument/2006/customXml" ds:itemID="{5CE18255-0133-784A-B6E7-515E1281D672}">
   <ds:schemaRefs>
     <ds:schemaRef ds:uri="http://schemas.openxmlformats.org/officeDocument/2006/bibliography"/>
   </ds:schemaRefs>

</xml_diff>